<commit_message>
working on git tutorial for grp project
</commit_message>
<xml_diff>
--- a/Alternatives Of Arduino IDE/better IDEs for Arduino.docx
+++ b/Alternatives Of Arduino IDE/better IDEs for Arduino.docx
@@ -3,6 +3,9 @@
 <w:document xmlns:wpc="http://schemas.microsoft.com/office/word/2010/wordprocessingCanvas" xmlns:mc="http://schemas.openxmlformats.org/markup-compatibility/2006" xmlns:o="urn:schemas-microsoft-com:office:office" xmlns:r="http://schemas.openxmlformats.org/officeDocument/2006/relationships" xmlns:m="http://schemas.openxmlformats.org/officeDocument/2006/math" xmlns:v="urn:schemas-microsoft-com:vml" xmlns:wp14="http://schemas.microsoft.com/office/word/2010/wordprocessingDrawing" xmlns:wp="http://schemas.openxmlformats.org/drawingml/2006/wordprocessingDrawing" xmlns:w10="urn:schemas-microsoft-com:office:word" xmlns:w="http://schemas.openxmlformats.org/wordprocessingml/2006/main" xmlns:w14="http://schemas.microsoft.com/office/word/2010/wordml" xmlns:w15="http://schemas.microsoft.com/office/word/2012/wordml" xmlns:wpg="http://schemas.microsoft.com/office/word/2010/wordprocessingGroup" xmlns:wpi="http://schemas.microsoft.com/office/word/2010/wordprocessingInk" xmlns:wne="http://schemas.microsoft.com/office/word/2006/wordml" xmlns:wps="http://schemas.microsoft.com/office/word/2010/wordprocessingShape" mc:Ignorable="w14 w15 wp14">
   <w:body>
     <w:p>
+      <w:r>
+        <w:t xml:space="preserve"> </w:t>
+      </w:r>
       <w:r>
         <w:t xml:space="preserve">Many times we need to work with custom </w:t>
       </w:r>
@@ -110,7 +113,10 @@
         </w:r>
       </w:hyperlink>
     </w:p>
-    <w:p/>
+    <w:p>
+      <w:bookmarkStart w:id="0" w:name="_GoBack"/>
+      <w:bookmarkEnd w:id="0"/>
+    </w:p>
     <w:p>
       <w:r>
         <w:t xml:space="preserve">Now usually you use </w:t>
@@ -1282,10 +1288,7 @@
         </w:numPr>
       </w:pPr>
       <w:r>
-        <w:t xml:space="preserve">You can link platform IO to eclipse </w:t>
-      </w:r>
-      <w:r>
-        <w:t xml:space="preserve"> </w:t>
+        <w:t xml:space="preserve">You can link platform IO to eclipse  </w:t>
       </w:r>
       <w:hyperlink r:id="rId12" w:history="1">
         <w:r>
@@ -1303,8 +1306,6 @@
       <w:pPr>
         <w:pStyle w:val="ListParagraph"/>
       </w:pPr>
-      <w:bookmarkStart w:id="0" w:name="_GoBack"/>
-      <w:bookmarkEnd w:id="0"/>
     </w:p>
     <w:p/>
     <w:p/>

</xml_diff>

<commit_message>
platformio eclipse going on
</commit_message>
<xml_diff>
--- a/Alternatives Of Arduino IDE/better IDEs for Arduino.docx
+++ b/Alternatives Of Arduino IDE/better IDEs for Arduino.docx
@@ -113,10 +113,7 @@
         </w:r>
       </w:hyperlink>
     </w:p>
-    <w:p>
-      <w:bookmarkStart w:id="0" w:name="_GoBack"/>
-      <w:bookmarkEnd w:id="0"/>
-    </w:p>
+    <w:p/>
     <w:p>
       <w:r>
         <w:t xml:space="preserve">Now usually you use </w:t>
@@ -1252,6 +1249,9 @@
       <w:r>
         <w:t xml:space="preserve"> developers</w:t>
       </w:r>
+      <w:r>
+        <w:t xml:space="preserve"> (eclipse mars)</w:t>
+      </w:r>
     </w:p>
     <w:p>
       <w:pPr>
@@ -1278,24 +1278,520 @@
       <w:r>
         <w:t xml:space="preserve"> </w:t>
       </w:r>
-    </w:p>
-    <w:p>
-      <w:pPr>
-        <w:pStyle w:val="ListParagraph"/>
-        <w:numPr>
-          <w:ilvl w:val="0"/>
-          <w:numId w:val="3"/>
-        </w:numPr>
-      </w:pPr>
-      <w:r>
-        <w:t xml:space="preserve">You can link platform IO to eclipse  </w:t>
-      </w:r>
+      <w:r>
+        <w:t xml:space="preserve">to </w:t>
+      </w:r>
+      <w:proofErr w:type="spellStart"/>
+      <w:r>
+        <w:t>platformio</w:t>
+      </w:r>
+      <w:proofErr w:type="spellEnd"/>
+      <w:r>
+        <w:t xml:space="preserve"> [this step is optional you may see it] </w:t>
+      </w:r>
+    </w:p>
+    <w:p>
+      <w:r>
+        <w:t>Now following the video</w:t>
+      </w:r>
+    </w:p>
+    <w:p>
+      <w:proofErr w:type="spellStart"/>
+      <w:r>
+        <w:t>PlatformIO</w:t>
+      </w:r>
+      <w:proofErr w:type="spellEnd"/>
+      <w:r>
+        <w:t xml:space="preserve"> is written in python </w:t>
+      </w:r>
+    </w:p>
+    <w:p>
+      <w:pPr>
+        <w:rPr>
+          <w:rFonts w:ascii="Open Sans" w:hAnsi="Open Sans" w:cs="Open Sans"/>
+          <w:color w:val="444444"/>
+          <w:sz w:val="21"/>
+          <w:szCs w:val="21"/>
+          <w:shd w:val="clear" w:color="auto" w:fill="FFFFFF"/>
+        </w:rPr>
+      </w:pPr>
       <w:hyperlink r:id="rId12" w:history="1">
+        <w:proofErr w:type="spellStart"/>
+        <w:r>
+          <w:rPr>
+            <w:rStyle w:val="Hyperlink"/>
+            <w:rFonts w:ascii="Open Sans" w:hAnsi="Open Sans" w:cs="Open Sans"/>
+            <w:color w:val="9F9F9F"/>
+            <w:sz w:val="21"/>
+            <w:szCs w:val="21"/>
+            <w:bdr w:val="none" w:sz="0" w:space="0" w:color="auto" w:frame="1"/>
+            <w:shd w:val="clear" w:color="auto" w:fill="FFFFFF"/>
+          </w:rPr>
+          <w:t>PlatformIO</w:t>
+        </w:r>
+        <w:proofErr w:type="spellEnd"/>
+      </w:hyperlink>
+      <w:r>
+        <w:rPr>
+          <w:rFonts w:ascii="Open Sans" w:hAnsi="Open Sans" w:cs="Open Sans"/>
+          <w:color w:val="444444"/>
+          <w:sz w:val="21"/>
+          <w:szCs w:val="21"/>
+          <w:shd w:val="clear" w:color="auto" w:fill="FFFFFF"/>
+        </w:rPr>
+        <w:t> is a console tool with rich commands interface it can work with different</w:t>
+      </w:r>
+      <w:r>
+        <w:rPr>
+          <w:rStyle w:val="apple-converted-space"/>
+          <w:rFonts w:ascii="Open Sans" w:hAnsi="Open Sans" w:cs="Open Sans"/>
+          <w:color w:val="444444"/>
+          <w:sz w:val="21"/>
+          <w:szCs w:val="21"/>
+          <w:shd w:val="clear" w:color="auto" w:fill="FFFFFF"/>
+        </w:rPr>
+        <w:t> </w:t>
+      </w:r>
+      <w:r>
+        <w:rPr>
+          <w:rStyle w:val="Emphasis"/>
+          <w:rFonts w:ascii="Open Sans" w:hAnsi="Open Sans" w:cs="Open Sans"/>
+          <w:color w:val="444444"/>
+          <w:sz w:val="21"/>
+          <w:szCs w:val="21"/>
+          <w:bdr w:val="none" w:sz="0" w:space="0" w:color="auto" w:frame="1"/>
+          <w:shd w:val="clear" w:color="auto" w:fill="FFFFFF"/>
+        </w:rPr>
+        <w:t>IDE</w:t>
+      </w:r>
+      <w:r>
+        <w:rPr>
+          <w:rFonts w:ascii="Open Sans" w:hAnsi="Open Sans" w:cs="Open Sans"/>
+          <w:color w:val="444444"/>
+          <w:sz w:val="21"/>
+          <w:szCs w:val="21"/>
+          <w:shd w:val="clear" w:color="auto" w:fill="FFFFFF"/>
+        </w:rPr>
+        <w:t>s as the “builder, uploader &amp; debugger”.</w:t>
+      </w:r>
+    </w:p>
+    <w:p>
+      <w:pPr>
+        <w:pStyle w:val="ListParagraph"/>
+        <w:numPr>
+          <w:ilvl w:val="0"/>
+          <w:numId w:val="6"/>
+        </w:numPr>
+      </w:pPr>
+      <w:r>
+        <w:t xml:space="preserve">Install </w:t>
+      </w:r>
+      <w:proofErr w:type="spellStart"/>
+      <w:r>
+        <w:t>platformIO</w:t>
+      </w:r>
+      <w:proofErr w:type="spellEnd"/>
+      <w:r>
+        <w:t xml:space="preserve"> core </w:t>
+      </w:r>
+    </w:p>
+    <w:p>
+      <w:pPr>
+        <w:pStyle w:val="ListParagraph"/>
+        <w:numPr>
+          <w:ilvl w:val="0"/>
+          <w:numId w:val="8"/>
+        </w:numPr>
+      </w:pPr>
+      <w:r>
+        <w:t xml:space="preserve">Install python  2 and add to user variable path </w:t>
+      </w:r>
+    </w:p>
+    <w:p>
+      <w:pPr>
+        <w:pStyle w:val="ListParagraph"/>
+        <w:numPr>
+          <w:ilvl w:val="0"/>
+          <w:numId w:val="8"/>
+        </w:numPr>
+      </w:pPr>
+      <w:r>
+        <w:t xml:space="preserve">Download </w:t>
+      </w:r>
+      <w:hyperlink r:id="rId13" w:history="1">
         <w:r>
           <w:rPr>
             <w:rStyle w:val="Hyperlink"/>
           </w:rPr>
-          <w:t>http://www.ikravets.com/computer-life/programming/2014/06/20/building-and-debugging-atmel-avr-arduino-based-project-using-eclipse-ideplatformio</w:t>
+          <w:t>https://raw.githubusercontent.com/platformio/platformio/master/scripts/get-platformio.py</w:t>
+        </w:r>
+      </w:hyperlink>
+      <w:r>
+        <w:t xml:space="preserve"> </w:t>
+      </w:r>
+    </w:p>
+    <w:p>
+      <w:pPr>
+        <w:pStyle w:val="ListParagraph"/>
+        <w:numPr>
+          <w:ilvl w:val="0"/>
+          <w:numId w:val="8"/>
+        </w:numPr>
+      </w:pPr>
+      <w:r>
+        <w:t xml:space="preserve">Go the download directory &gt; open command window &gt; Then run this script file </w:t>
+      </w:r>
+    </w:p>
+    <w:p>
+      <w:pPr>
+        <w:pStyle w:val="ListParagraph"/>
+        <w:ind w:left="1440"/>
+      </w:pPr>
+      <w:proofErr w:type="gramStart"/>
+      <w:r>
+        <w:t>python</w:t>
+      </w:r>
+      <w:proofErr w:type="gramEnd"/>
+      <w:r>
+        <w:t xml:space="preserve"> get-platformio.py</w:t>
+      </w:r>
+    </w:p>
+    <w:p>
+      <w:pPr>
+        <w:pStyle w:val="ListParagraph"/>
+        <w:numPr>
+          <w:ilvl w:val="0"/>
+          <w:numId w:val="8"/>
+        </w:numPr>
+      </w:pPr>
+      <w:r>
+        <w:t xml:space="preserve">Close the command prompt and restart </w:t>
+      </w:r>
+    </w:p>
+    <w:p>
+      <w:pPr>
+        <w:pStyle w:val="ListParagraph"/>
+        <w:numPr>
+          <w:ilvl w:val="0"/>
+          <w:numId w:val="8"/>
+        </w:numPr>
+      </w:pPr>
+      <w:proofErr w:type="spellStart"/>
+      <w:proofErr w:type="gramStart"/>
+      <w:r>
+        <w:lastRenderedPageBreak/>
+        <w:t>platformio</w:t>
+      </w:r>
+      <w:proofErr w:type="spellEnd"/>
+      <w:r>
+        <w:t xml:space="preserve">  gets</w:t>
+      </w:r>
+      <w:proofErr w:type="gramEnd"/>
+      <w:r>
+        <w:t xml:space="preserve"> installed and platformio.exe is at “python27/scripts” </w:t>
+      </w:r>
+      <w:proofErr w:type="spellStart"/>
+      <w:r>
+        <w:t>dir</w:t>
+      </w:r>
+      <w:proofErr w:type="spellEnd"/>
+      <w:r>
+        <w:t xml:space="preserve"> and as this directory is at path so </w:t>
+      </w:r>
+      <w:proofErr w:type="spellStart"/>
+      <w:r>
+        <w:t>platformio</w:t>
+      </w:r>
+      <w:proofErr w:type="spellEnd"/>
+      <w:r>
+        <w:t xml:space="preserve"> is also at path . </w:t>
+      </w:r>
+    </w:p>
+    <w:p>
+      <w:pPr>
+        <w:pStyle w:val="ListParagraph"/>
+        <w:numPr>
+          <w:ilvl w:val="0"/>
+          <w:numId w:val="8"/>
+        </w:numPr>
+      </w:pPr>
+      <w:r>
+        <w:t xml:space="preserve">so now call </w:t>
+      </w:r>
+      <w:proofErr w:type="spellStart"/>
+      <w:r>
+        <w:t>platformio</w:t>
+      </w:r>
+      <w:proofErr w:type="spellEnd"/>
+      <w:r>
+        <w:t xml:space="preserve"> </w:t>
+      </w:r>
+      <w:r>
+        <w:t xml:space="preserve">and you will see that it is installed </w:t>
+      </w:r>
+    </w:p>
+    <w:p>
+      <w:pPr>
+        <w:pStyle w:val="ListParagraph"/>
+        <w:numPr>
+          <w:ilvl w:val="0"/>
+          <w:numId w:val="6"/>
+        </w:numPr>
+      </w:pPr>
+      <w:r>
+        <w:t xml:space="preserve">Now you can follow this tutorial as reference </w:t>
+      </w:r>
+    </w:p>
+    <w:p>
+      <w:pPr>
+        <w:pStyle w:val="ListParagraph"/>
+      </w:pPr>
+      <w:hyperlink r:id="rId14" w:history="1">
+        <w:r>
+          <w:rPr>
+            <w:rStyle w:val="Hyperlink"/>
+          </w:rPr>
+          <w:t>http://thomasweldon.com/tpw/courses/embeddsp/p00pcFrdmK64_eclipsePlatformioSetup.html</w:t>
+        </w:r>
+      </w:hyperlink>
+      <w:r>
+        <w:t xml:space="preserve"> </w:t>
+      </w:r>
+    </w:p>
+    <w:p>
+      <w:pPr>
+        <w:pStyle w:val="ListParagraph"/>
+      </w:pPr>
+      <w:proofErr w:type="spellStart"/>
+      <w:proofErr w:type="gramStart"/>
+      <w:r>
+        <w:t>i</w:t>
+      </w:r>
+      <w:proofErr w:type="spellEnd"/>
+      <w:proofErr w:type="gramEnd"/>
+      <w:r>
+        <w:t xml:space="preserve"> will be following this </w:t>
+      </w:r>
+    </w:p>
+    <w:p>
+      <w:pPr>
+        <w:pStyle w:val="ListParagraph"/>
+        <w:numPr>
+          <w:ilvl w:val="0"/>
+          <w:numId w:val="6"/>
+        </w:numPr>
+      </w:pPr>
+      <w:r>
+        <w:t>Go to the directory where you want to create the project for example “</w:t>
+      </w:r>
+      <w:proofErr w:type="spellStart"/>
+      <w:r>
+        <w:t>blinkOnUno</w:t>
+      </w:r>
+      <w:proofErr w:type="spellEnd"/>
+      <w:r>
+        <w:t>”</w:t>
+      </w:r>
+    </w:p>
+    <w:p>
+      <w:pPr>
+        <w:pStyle w:val="ListParagraph"/>
+        <w:numPr>
+          <w:ilvl w:val="0"/>
+          <w:numId w:val="6"/>
+        </w:numPr>
+      </w:pPr>
+      <w:r>
+        <w:t xml:space="preserve">Then run </w:t>
+      </w:r>
+    </w:p>
+    <w:p>
+      <w:pPr>
+        <w:pStyle w:val="ListParagraph"/>
+      </w:pPr>
+      <w:proofErr w:type="spellStart"/>
+      <w:proofErr w:type="gramStart"/>
+      <w:r>
+        <w:t>platformio</w:t>
+      </w:r>
+      <w:proofErr w:type="spellEnd"/>
+      <w:proofErr w:type="gramEnd"/>
+      <w:r>
+        <w:t xml:space="preserve"> </w:t>
+      </w:r>
+      <w:proofErr w:type="spellStart"/>
+      <w:r>
+        <w:t>init</w:t>
+      </w:r>
+      <w:proofErr w:type="spellEnd"/>
+      <w:r>
+        <w:t xml:space="preserve">  --ide eclipse –b </w:t>
+      </w:r>
+      <w:proofErr w:type="spellStart"/>
+      <w:r>
+        <w:t>uno</w:t>
+      </w:r>
+      <w:proofErr w:type="spellEnd"/>
+    </w:p>
+    <w:p>
+      <w:pPr>
+        <w:pStyle w:val="ListParagraph"/>
+        <w:numPr>
+          <w:ilvl w:val="0"/>
+          <w:numId w:val="6"/>
+        </w:numPr>
+      </w:pPr>
+      <w:r>
+        <w:t>Then you will see project has been successfully initialized so its ok now</w:t>
+      </w:r>
+    </w:p>
+    <w:p>
+      <w:pPr>
+        <w:pStyle w:val="ListParagraph"/>
+        <w:numPr>
+          <w:ilvl w:val="0"/>
+          <w:numId w:val="6"/>
+        </w:numPr>
+      </w:pPr>
+      <w:r>
+        <w:t xml:space="preserve">Go to the project directory and you will see the folders &amp; other files have got automatically created </w:t>
+      </w:r>
+    </w:p>
+    <w:p>
+      <w:pPr>
+        <w:pStyle w:val="ListParagraph"/>
+        <w:numPr>
+          <w:ilvl w:val="0"/>
+          <w:numId w:val="6"/>
+        </w:numPr>
+      </w:pPr>
+      <w:r>
+        <w:t xml:space="preserve">Now you can follow this as reference </w:t>
+      </w:r>
+      <w:hyperlink r:id="rId15" w:history="1">
+        <w:r>
+          <w:rPr>
+            <w:rStyle w:val="Hyperlink"/>
+          </w:rPr>
+          <w:t>http://docs.platformio.org/en/latest/ide/eclipse.html</w:t>
+        </w:r>
+      </w:hyperlink>
+      <w:r>
+        <w:t xml:space="preserve"> </w:t>
+      </w:r>
+    </w:p>
+    <w:p>
+      <w:pPr>
+        <w:pStyle w:val="ListParagraph"/>
+        <w:numPr>
+          <w:ilvl w:val="0"/>
+          <w:numId w:val="6"/>
+        </w:numPr>
+      </w:pPr>
+      <w:r>
+        <w:t xml:space="preserve">so now open eclipse </w:t>
+      </w:r>
+      <w:r>
+        <w:t xml:space="preserve">and import the project </w:t>
+      </w:r>
+    </w:p>
+    <w:p>
+      <w:pPr>
+        <w:pStyle w:val="ListParagraph"/>
+        <w:numPr>
+          <w:ilvl w:val="0"/>
+          <w:numId w:val="6"/>
+        </w:numPr>
+      </w:pPr>
+      <w:r>
+        <w:t xml:space="preserve">file&gt;import&gt;general&gt;existing project into workspace then click finish </w:t>
+      </w:r>
+    </w:p>
+    <w:p>
+      <w:pPr>
+        <w:pStyle w:val="ListParagraph"/>
+        <w:numPr>
+          <w:ilvl w:val="0"/>
+          <w:numId w:val="6"/>
+        </w:numPr>
+      </w:pPr>
+      <w:r>
+        <w:t xml:space="preserve">create main.cpp in </w:t>
+      </w:r>
+      <w:proofErr w:type="spellStart"/>
+      <w:r>
+        <w:t>src</w:t>
+      </w:r>
+      <w:proofErr w:type="spellEnd"/>
+      <w:r>
+        <w:t xml:space="preserve"> folder </w:t>
+      </w:r>
+      <w:bookmarkStart w:id="0" w:name="_GoBack"/>
+      <w:bookmarkEnd w:id="0"/>
+    </w:p>
+    <w:p/>
+    <w:p/>
+    <w:p/>
+    <w:p/>
+    <w:p/>
+    <w:p/>
+    <w:p/>
+    <w:p/>
+    <w:p/>
+    <w:p/>
+    <w:p/>
+    <w:p/>
+    <w:p/>
+    <w:p/>
+    <w:p/>
+    <w:p/>
+    <w:p/>
+    <w:p/>
+    <w:p/>
+    <w:p/>
+    <w:p/>
+    <w:p/>
+    <w:p/>
+    <w:p/>
+    <w:p/>
+    <w:p/>
+    <w:p/>
+    <w:p/>
+    <w:p/>
+    <w:p/>
+    <w:p/>
+    <w:p/>
+    <w:p/>
+    <w:p/>
+    <w:p>
+      <w:pPr>
+        <w:pStyle w:val="ListParagraph"/>
+        <w:numPr>
+          <w:ilvl w:val="0"/>
+          <w:numId w:val="3"/>
+        </w:numPr>
+      </w:pPr>
+      <w:r>
+        <w:t xml:space="preserve">You can link platform IO to eclipse  </w:t>
+      </w:r>
+      <w:hyperlink r:id="rId16" w:history="1">
+        <w:r>
+          <w:rPr>
+            <w:rStyle w:val="Hyperlink"/>
+          </w:rPr>
+          <w:t>http://www.ikravets.com/computer-life/programming/2014/06/20/building-and-debugging-atmel-avr-arduino-based-project-using-eclipse-ide</w:t>
+        </w:r>
+        <w:r>
+          <w:rPr>
+            <w:rStyle w:val="Hyperlink"/>
+          </w:rPr>
+          <w:t>p</w:t>
+        </w:r>
+        <w:r>
+          <w:rPr>
+            <w:rStyle w:val="Hyperlink"/>
+          </w:rPr>
+          <w:t>latformio</w:t>
         </w:r>
       </w:hyperlink>
       <w:r>
@@ -1355,6 +1851,92 @@
 <file path=word/numbering.xml><?xml version="1.0" encoding="utf-8"?>
 <w:numbering xmlns:wpc="http://schemas.microsoft.com/office/word/2010/wordprocessingCanvas" xmlns:mc="http://schemas.openxmlformats.org/markup-compatibility/2006" xmlns:o="urn:schemas-microsoft-com:office:office" xmlns:r="http://schemas.openxmlformats.org/officeDocument/2006/relationships" xmlns:m="http://schemas.openxmlformats.org/officeDocument/2006/math" xmlns:v="urn:schemas-microsoft-com:vml" xmlns:wp14="http://schemas.microsoft.com/office/word/2010/wordprocessingDrawing" xmlns:wp="http://schemas.openxmlformats.org/drawingml/2006/wordprocessingDrawing" xmlns:w10="urn:schemas-microsoft-com:office:word" xmlns:w="http://schemas.openxmlformats.org/wordprocessingml/2006/main" xmlns:w14="http://schemas.microsoft.com/office/word/2010/wordml" xmlns:w15="http://schemas.microsoft.com/office/word/2012/wordml" xmlns:wpg="http://schemas.microsoft.com/office/word/2010/wordprocessingGroup" xmlns:wpi="http://schemas.microsoft.com/office/word/2010/wordprocessingInk" xmlns:wne="http://schemas.microsoft.com/office/word/2006/wordml" xmlns:wps="http://schemas.microsoft.com/office/word/2010/wordprocessingShape" mc:Ignorable="w14 w15 wp14">
   <w:abstractNum w:abstractNumId="0">
+    <w:nsid w:val="0E5D4664"/>
+    <w:multiLevelType w:val="hybridMultilevel"/>
+    <w:tmpl w:val="64324BEC"/>
+    <w:lvl w:ilvl="0" w:tplc="0409000F">
+      <w:start w:val="1"/>
+      <w:numFmt w:val="decimal"/>
+      <w:lvlText w:val="%1."/>
+      <w:lvlJc w:val="left"/>
+      <w:pPr>
+        <w:ind w:left="1620" w:hanging="360"/>
+      </w:pPr>
+    </w:lvl>
+    <w:lvl w:ilvl="1" w:tplc="04090019" w:tentative="1">
+      <w:start w:val="1"/>
+      <w:numFmt w:val="lowerLetter"/>
+      <w:lvlText w:val="%2."/>
+      <w:lvlJc w:val="left"/>
+      <w:pPr>
+        <w:ind w:left="2340" w:hanging="360"/>
+      </w:pPr>
+    </w:lvl>
+    <w:lvl w:ilvl="2" w:tplc="0409001B" w:tentative="1">
+      <w:start w:val="1"/>
+      <w:numFmt w:val="lowerRoman"/>
+      <w:lvlText w:val="%3."/>
+      <w:lvlJc w:val="right"/>
+      <w:pPr>
+        <w:ind w:left="3060" w:hanging="180"/>
+      </w:pPr>
+    </w:lvl>
+    <w:lvl w:ilvl="3" w:tplc="0409000F" w:tentative="1">
+      <w:start w:val="1"/>
+      <w:numFmt w:val="decimal"/>
+      <w:lvlText w:val="%4."/>
+      <w:lvlJc w:val="left"/>
+      <w:pPr>
+        <w:ind w:left="3780" w:hanging="360"/>
+      </w:pPr>
+    </w:lvl>
+    <w:lvl w:ilvl="4" w:tplc="04090019" w:tentative="1">
+      <w:start w:val="1"/>
+      <w:numFmt w:val="lowerLetter"/>
+      <w:lvlText w:val="%5."/>
+      <w:lvlJc w:val="left"/>
+      <w:pPr>
+        <w:ind w:left="4500" w:hanging="360"/>
+      </w:pPr>
+    </w:lvl>
+    <w:lvl w:ilvl="5" w:tplc="0409001B" w:tentative="1">
+      <w:start w:val="1"/>
+      <w:numFmt w:val="lowerRoman"/>
+      <w:lvlText w:val="%6."/>
+      <w:lvlJc w:val="right"/>
+      <w:pPr>
+        <w:ind w:left="5220" w:hanging="180"/>
+      </w:pPr>
+    </w:lvl>
+    <w:lvl w:ilvl="6" w:tplc="0409000F" w:tentative="1">
+      <w:start w:val="1"/>
+      <w:numFmt w:val="decimal"/>
+      <w:lvlText w:val="%7."/>
+      <w:lvlJc w:val="left"/>
+      <w:pPr>
+        <w:ind w:left="5940" w:hanging="360"/>
+      </w:pPr>
+    </w:lvl>
+    <w:lvl w:ilvl="7" w:tplc="04090019" w:tentative="1">
+      <w:start w:val="1"/>
+      <w:numFmt w:val="lowerLetter"/>
+      <w:lvlText w:val="%8."/>
+      <w:lvlJc w:val="left"/>
+      <w:pPr>
+        <w:ind w:left="6660" w:hanging="360"/>
+      </w:pPr>
+    </w:lvl>
+    <w:lvl w:ilvl="8" w:tplc="0409001B" w:tentative="1">
+      <w:start w:val="1"/>
+      <w:numFmt w:val="lowerRoman"/>
+      <w:lvlText w:val="%9."/>
+      <w:lvlJc w:val="right"/>
+      <w:pPr>
+        <w:ind w:left="7380" w:hanging="180"/>
+      </w:pPr>
+    </w:lvl>
+  </w:abstractNum>
+  <w:abstractNum w:abstractNumId="1">
     <w:nsid w:val="10C92BE8"/>
     <w:multiLevelType w:val="multilevel"/>
     <w:tmpl w:val="4F780F2C"/>
@@ -1467,7 +2049,7 @@
       </w:pPr>
     </w:lvl>
   </w:abstractNum>
-  <w:abstractNum w:abstractNumId="1">
+  <w:abstractNum w:abstractNumId="2">
     <w:nsid w:val="14605EB6"/>
     <w:multiLevelType w:val="hybridMultilevel"/>
     <w:tmpl w:val="B8369D38"/>
@@ -1556,7 +2138,319 @@
       </w:pPr>
     </w:lvl>
   </w:abstractNum>
-  <w:abstractNum w:abstractNumId="2">
+  <w:abstractNum w:abstractNumId="3">
+    <w:nsid w:val="2140414F"/>
+    <w:multiLevelType w:val="hybridMultilevel"/>
+    <w:tmpl w:val="50ECDCCE"/>
+    <w:lvl w:ilvl="0" w:tplc="0409000F">
+      <w:start w:val="1"/>
+      <w:numFmt w:val="decimal"/>
+      <w:lvlText w:val="%1."/>
+      <w:lvlJc w:val="left"/>
+      <w:pPr>
+        <w:ind w:left="1440" w:hanging="360"/>
+      </w:pPr>
+    </w:lvl>
+    <w:lvl w:ilvl="1" w:tplc="04090019" w:tentative="1">
+      <w:start w:val="1"/>
+      <w:numFmt w:val="lowerLetter"/>
+      <w:lvlText w:val="%2."/>
+      <w:lvlJc w:val="left"/>
+      <w:pPr>
+        <w:ind w:left="2160" w:hanging="360"/>
+      </w:pPr>
+    </w:lvl>
+    <w:lvl w:ilvl="2" w:tplc="0409001B" w:tentative="1">
+      <w:start w:val="1"/>
+      <w:numFmt w:val="lowerRoman"/>
+      <w:lvlText w:val="%3."/>
+      <w:lvlJc w:val="right"/>
+      <w:pPr>
+        <w:ind w:left="2880" w:hanging="180"/>
+      </w:pPr>
+    </w:lvl>
+    <w:lvl w:ilvl="3" w:tplc="0409000F" w:tentative="1">
+      <w:start w:val="1"/>
+      <w:numFmt w:val="decimal"/>
+      <w:lvlText w:val="%4."/>
+      <w:lvlJc w:val="left"/>
+      <w:pPr>
+        <w:ind w:left="3600" w:hanging="360"/>
+      </w:pPr>
+    </w:lvl>
+    <w:lvl w:ilvl="4" w:tplc="04090019" w:tentative="1">
+      <w:start w:val="1"/>
+      <w:numFmt w:val="lowerLetter"/>
+      <w:lvlText w:val="%5."/>
+      <w:lvlJc w:val="left"/>
+      <w:pPr>
+        <w:ind w:left="4320" w:hanging="360"/>
+      </w:pPr>
+    </w:lvl>
+    <w:lvl w:ilvl="5" w:tplc="0409001B" w:tentative="1">
+      <w:start w:val="1"/>
+      <w:numFmt w:val="lowerRoman"/>
+      <w:lvlText w:val="%6."/>
+      <w:lvlJc w:val="right"/>
+      <w:pPr>
+        <w:ind w:left="5040" w:hanging="180"/>
+      </w:pPr>
+    </w:lvl>
+    <w:lvl w:ilvl="6" w:tplc="0409000F" w:tentative="1">
+      <w:start w:val="1"/>
+      <w:numFmt w:val="decimal"/>
+      <w:lvlText w:val="%7."/>
+      <w:lvlJc w:val="left"/>
+      <w:pPr>
+        <w:ind w:left="5760" w:hanging="360"/>
+      </w:pPr>
+    </w:lvl>
+    <w:lvl w:ilvl="7" w:tplc="04090019" w:tentative="1">
+      <w:start w:val="1"/>
+      <w:numFmt w:val="lowerLetter"/>
+      <w:lvlText w:val="%8."/>
+      <w:lvlJc w:val="left"/>
+      <w:pPr>
+        <w:ind w:left="6480" w:hanging="360"/>
+      </w:pPr>
+    </w:lvl>
+    <w:lvl w:ilvl="8" w:tplc="0409001B" w:tentative="1">
+      <w:start w:val="1"/>
+      <w:numFmt w:val="lowerRoman"/>
+      <w:lvlText w:val="%9."/>
+      <w:lvlJc w:val="right"/>
+      <w:pPr>
+        <w:ind w:left="7200" w:hanging="180"/>
+      </w:pPr>
+    </w:lvl>
+  </w:abstractNum>
+  <w:abstractNum w:abstractNumId="4">
+    <w:nsid w:val="4CF6361C"/>
+    <w:multiLevelType w:val="hybridMultilevel"/>
+    <w:tmpl w:val="C3EA6224"/>
+    <w:lvl w:ilvl="0" w:tplc="04090001">
+      <w:start w:val="1"/>
+      <w:numFmt w:val="bullet"/>
+      <w:lvlText w:val=""/>
+      <w:lvlJc w:val="left"/>
+      <w:pPr>
+        <w:ind w:left="720" w:hanging="360"/>
+      </w:pPr>
+      <w:rPr>
+        <w:rFonts w:ascii="Symbol" w:hAnsi="Symbol" w:hint="default"/>
+      </w:rPr>
+    </w:lvl>
+    <w:lvl w:ilvl="1" w:tplc="04090003" w:tentative="1">
+      <w:start w:val="1"/>
+      <w:numFmt w:val="bullet"/>
+      <w:lvlText w:val="o"/>
+      <w:lvlJc w:val="left"/>
+      <w:pPr>
+        <w:ind w:left="1440" w:hanging="360"/>
+      </w:pPr>
+      <w:rPr>
+        <w:rFonts w:ascii="Courier New" w:hAnsi="Courier New" w:cs="Courier New" w:hint="default"/>
+      </w:rPr>
+    </w:lvl>
+    <w:lvl w:ilvl="2" w:tplc="04090005" w:tentative="1">
+      <w:start w:val="1"/>
+      <w:numFmt w:val="bullet"/>
+      <w:lvlText w:val=""/>
+      <w:lvlJc w:val="left"/>
+      <w:pPr>
+        <w:ind w:left="2160" w:hanging="360"/>
+      </w:pPr>
+      <w:rPr>
+        <w:rFonts w:ascii="Wingdings" w:hAnsi="Wingdings" w:hint="default"/>
+      </w:rPr>
+    </w:lvl>
+    <w:lvl w:ilvl="3" w:tplc="04090001" w:tentative="1">
+      <w:start w:val="1"/>
+      <w:numFmt w:val="bullet"/>
+      <w:lvlText w:val=""/>
+      <w:lvlJc w:val="left"/>
+      <w:pPr>
+        <w:ind w:left="2880" w:hanging="360"/>
+      </w:pPr>
+      <w:rPr>
+        <w:rFonts w:ascii="Symbol" w:hAnsi="Symbol" w:hint="default"/>
+      </w:rPr>
+    </w:lvl>
+    <w:lvl w:ilvl="4" w:tplc="04090003" w:tentative="1">
+      <w:start w:val="1"/>
+      <w:numFmt w:val="bullet"/>
+      <w:lvlText w:val="o"/>
+      <w:lvlJc w:val="left"/>
+      <w:pPr>
+        <w:ind w:left="3600" w:hanging="360"/>
+      </w:pPr>
+      <w:rPr>
+        <w:rFonts w:ascii="Courier New" w:hAnsi="Courier New" w:cs="Courier New" w:hint="default"/>
+      </w:rPr>
+    </w:lvl>
+    <w:lvl w:ilvl="5" w:tplc="04090005" w:tentative="1">
+      <w:start w:val="1"/>
+      <w:numFmt w:val="bullet"/>
+      <w:lvlText w:val=""/>
+      <w:lvlJc w:val="left"/>
+      <w:pPr>
+        <w:ind w:left="4320" w:hanging="360"/>
+      </w:pPr>
+      <w:rPr>
+        <w:rFonts w:ascii="Wingdings" w:hAnsi="Wingdings" w:hint="default"/>
+      </w:rPr>
+    </w:lvl>
+    <w:lvl w:ilvl="6" w:tplc="04090001" w:tentative="1">
+      <w:start w:val="1"/>
+      <w:numFmt w:val="bullet"/>
+      <w:lvlText w:val=""/>
+      <w:lvlJc w:val="left"/>
+      <w:pPr>
+        <w:ind w:left="5040" w:hanging="360"/>
+      </w:pPr>
+      <w:rPr>
+        <w:rFonts w:ascii="Symbol" w:hAnsi="Symbol" w:hint="default"/>
+      </w:rPr>
+    </w:lvl>
+    <w:lvl w:ilvl="7" w:tplc="04090003" w:tentative="1">
+      <w:start w:val="1"/>
+      <w:numFmt w:val="bullet"/>
+      <w:lvlText w:val="o"/>
+      <w:lvlJc w:val="left"/>
+      <w:pPr>
+        <w:ind w:left="5760" w:hanging="360"/>
+      </w:pPr>
+      <w:rPr>
+        <w:rFonts w:ascii="Courier New" w:hAnsi="Courier New" w:cs="Courier New" w:hint="default"/>
+      </w:rPr>
+    </w:lvl>
+    <w:lvl w:ilvl="8" w:tplc="04090005" w:tentative="1">
+      <w:start w:val="1"/>
+      <w:numFmt w:val="bullet"/>
+      <w:lvlText w:val=""/>
+      <w:lvlJc w:val="left"/>
+      <w:pPr>
+        <w:ind w:left="6480" w:hanging="360"/>
+      </w:pPr>
+      <w:rPr>
+        <w:rFonts w:ascii="Wingdings" w:hAnsi="Wingdings" w:hint="default"/>
+      </w:rPr>
+    </w:lvl>
+  </w:abstractNum>
+  <w:abstractNum w:abstractNumId="5">
+    <w:nsid w:val="5F7C6546"/>
+    <w:multiLevelType w:val="hybridMultilevel"/>
+    <w:tmpl w:val="F442456C"/>
+    <w:lvl w:ilvl="0" w:tplc="04090001">
+      <w:start w:val="1"/>
+      <w:numFmt w:val="bullet"/>
+      <w:lvlText w:val=""/>
+      <w:lvlJc w:val="left"/>
+      <w:pPr>
+        <w:ind w:left="774" w:hanging="360"/>
+      </w:pPr>
+      <w:rPr>
+        <w:rFonts w:ascii="Symbol" w:hAnsi="Symbol" w:hint="default"/>
+      </w:rPr>
+    </w:lvl>
+    <w:lvl w:ilvl="1" w:tplc="04090003" w:tentative="1">
+      <w:start w:val="1"/>
+      <w:numFmt w:val="bullet"/>
+      <w:lvlText w:val="o"/>
+      <w:lvlJc w:val="left"/>
+      <w:pPr>
+        <w:ind w:left="1494" w:hanging="360"/>
+      </w:pPr>
+      <w:rPr>
+        <w:rFonts w:ascii="Courier New" w:hAnsi="Courier New" w:cs="Courier New" w:hint="default"/>
+      </w:rPr>
+    </w:lvl>
+    <w:lvl w:ilvl="2" w:tplc="04090005" w:tentative="1">
+      <w:start w:val="1"/>
+      <w:numFmt w:val="bullet"/>
+      <w:lvlText w:val=""/>
+      <w:lvlJc w:val="left"/>
+      <w:pPr>
+        <w:ind w:left="2214" w:hanging="360"/>
+      </w:pPr>
+      <w:rPr>
+        <w:rFonts w:ascii="Wingdings" w:hAnsi="Wingdings" w:hint="default"/>
+      </w:rPr>
+    </w:lvl>
+    <w:lvl w:ilvl="3" w:tplc="04090001" w:tentative="1">
+      <w:start w:val="1"/>
+      <w:numFmt w:val="bullet"/>
+      <w:lvlText w:val=""/>
+      <w:lvlJc w:val="left"/>
+      <w:pPr>
+        <w:ind w:left="2934" w:hanging="360"/>
+      </w:pPr>
+      <w:rPr>
+        <w:rFonts w:ascii="Symbol" w:hAnsi="Symbol" w:hint="default"/>
+      </w:rPr>
+    </w:lvl>
+    <w:lvl w:ilvl="4" w:tplc="04090003" w:tentative="1">
+      <w:start w:val="1"/>
+      <w:numFmt w:val="bullet"/>
+      <w:lvlText w:val="o"/>
+      <w:lvlJc w:val="left"/>
+      <w:pPr>
+        <w:ind w:left="3654" w:hanging="360"/>
+      </w:pPr>
+      <w:rPr>
+        <w:rFonts w:ascii="Courier New" w:hAnsi="Courier New" w:cs="Courier New" w:hint="default"/>
+      </w:rPr>
+    </w:lvl>
+    <w:lvl w:ilvl="5" w:tplc="04090005" w:tentative="1">
+      <w:start w:val="1"/>
+      <w:numFmt w:val="bullet"/>
+      <w:lvlText w:val=""/>
+      <w:lvlJc w:val="left"/>
+      <w:pPr>
+        <w:ind w:left="4374" w:hanging="360"/>
+      </w:pPr>
+      <w:rPr>
+        <w:rFonts w:ascii="Wingdings" w:hAnsi="Wingdings" w:hint="default"/>
+      </w:rPr>
+    </w:lvl>
+    <w:lvl w:ilvl="6" w:tplc="04090001" w:tentative="1">
+      <w:start w:val="1"/>
+      <w:numFmt w:val="bullet"/>
+      <w:lvlText w:val=""/>
+      <w:lvlJc w:val="left"/>
+      <w:pPr>
+        <w:ind w:left="5094" w:hanging="360"/>
+      </w:pPr>
+      <w:rPr>
+        <w:rFonts w:ascii="Symbol" w:hAnsi="Symbol" w:hint="default"/>
+      </w:rPr>
+    </w:lvl>
+    <w:lvl w:ilvl="7" w:tplc="04090003" w:tentative="1">
+      <w:start w:val="1"/>
+      <w:numFmt w:val="bullet"/>
+      <w:lvlText w:val="o"/>
+      <w:lvlJc w:val="left"/>
+      <w:pPr>
+        <w:ind w:left="5814" w:hanging="360"/>
+      </w:pPr>
+      <w:rPr>
+        <w:rFonts w:ascii="Courier New" w:hAnsi="Courier New" w:cs="Courier New" w:hint="default"/>
+      </w:rPr>
+    </w:lvl>
+    <w:lvl w:ilvl="8" w:tplc="04090005" w:tentative="1">
+      <w:start w:val="1"/>
+      <w:numFmt w:val="bullet"/>
+      <w:lvlText w:val=""/>
+      <w:lvlJc w:val="left"/>
+      <w:pPr>
+        <w:ind w:left="6534" w:hanging="360"/>
+      </w:pPr>
+      <w:rPr>
+        <w:rFonts w:ascii="Wingdings" w:hAnsi="Wingdings" w:hint="default"/>
+      </w:rPr>
+    </w:lvl>
+  </w:abstractNum>
+  <w:abstractNum w:abstractNumId="6">
     <w:nsid w:val="687E727D"/>
     <w:multiLevelType w:val="hybridMultilevel"/>
     <w:tmpl w:val="EE9A4716"/>
@@ -1642,7 +2536,7 @@
       </w:pPr>
     </w:lvl>
   </w:abstractNum>
-  <w:abstractNum w:abstractNumId="3">
+  <w:abstractNum w:abstractNumId="7">
     <w:nsid w:val="747202E4"/>
     <w:multiLevelType w:val="hybridMultilevel"/>
     <w:tmpl w:val="049E780A"/>
@@ -1729,16 +2623,28 @@
     </w:lvl>
   </w:abstractNum>
   <w:num w:numId="1">
+    <w:abstractNumId w:val="1"/>
+  </w:num>
+  <w:num w:numId="2">
+    <w:abstractNumId w:val="7"/>
+  </w:num>
+  <w:num w:numId="3">
+    <w:abstractNumId w:val="2"/>
+  </w:num>
+  <w:num w:numId="4">
+    <w:abstractNumId w:val="6"/>
+  </w:num>
+  <w:num w:numId="5">
+    <w:abstractNumId w:val="5"/>
+  </w:num>
+  <w:num w:numId="6">
+    <w:abstractNumId w:val="4"/>
+  </w:num>
+  <w:num w:numId="7">
     <w:abstractNumId w:val="0"/>
   </w:num>
-  <w:num w:numId="2">
+  <w:num w:numId="8">
     <w:abstractNumId w:val="3"/>
-  </w:num>
-  <w:num w:numId="3">
-    <w:abstractNumId w:val="1"/>
-  </w:num>
-  <w:num w:numId="4">
-    <w:abstractNumId w:val="2"/>
   </w:num>
 </w:numbering>
 </file>

</xml_diff>